<commit_message>
Actualización codigo y diapositivas
</commit_message>
<xml_diff>
--- a/Proyecto  final red comunitaria.docx
+++ b/Proyecto  final red comunitaria.docx
@@ -3233,11 +3233,6 @@
     <w:p>
       <w:pPr>
         <w:jc w:val="center"/>
-        <w:rPr>
-          <w:rFonts w:eastAsiaTheme="majorEastAsia" w:cstheme="majorBidi"/>
-          <w:b/>
-          <w:szCs w:val="32"/>
-        </w:rPr>
       </w:pPr>
       <w:r>
         <w:rPr>
@@ -3285,20 +3280,58 @@
           </wp:inline>
         </w:drawing>
       </w:r>
-      <w:r>
-        <w:br w:type="page"/>
-      </w:r>
-    </w:p>
-    <w:bookmarkStart w:id="20" w:name="_Toc181719236" w:displacedByCustomXml="next"/>
+    </w:p>
+    <w:p>
+      <w:pPr>
+        <w:jc w:val="center"/>
+      </w:pPr>
+    </w:p>
+    <w:p>
+      <w:pPr>
+        <w:jc w:val="center"/>
+      </w:pPr>
+    </w:p>
+    <w:p>
+      <w:pPr>
+        <w:jc w:val="center"/>
+      </w:pPr>
+    </w:p>
+    <w:p>
+      <w:pPr>
+        <w:jc w:val="center"/>
+      </w:pPr>
+    </w:p>
+    <w:p>
+      <w:pPr>
+        <w:jc w:val="center"/>
+      </w:pPr>
+    </w:p>
+    <w:p>
+      <w:pPr>
+        <w:jc w:val="center"/>
+      </w:pPr>
+    </w:p>
+    <w:p>
+      <w:pPr>
+        <w:jc w:val="center"/>
+      </w:pPr>
+    </w:p>
+    <w:p>
+      <w:pPr>
+        <w:jc w:val="center"/>
+      </w:pPr>
+    </w:p>
+    <w:p>
+      <w:pPr>
+        <w:jc w:val="center"/>
+      </w:pPr>
+    </w:p>
     <w:sdt>
       <w:sdtPr>
         <w:rPr>
-          <w:rFonts w:eastAsiaTheme="minorHAnsi" w:cstheme="minorBidi"/>
-          <w:b w:val="0"/>
-          <w:szCs w:val="22"/>
           <w:lang w:val="es-ES"/>
         </w:rPr>
-        <w:id w:val="-125084508"/>
+        <w:id w:val="-1773011300"/>
         <w:docPartObj>
           <w:docPartGallery w:val="Bibliographies"/>
           <w:docPartUnique/>
@@ -3306,6 +3339,9 @@
       </w:sdtPr>
       <w:sdtEndPr>
         <w:rPr>
+          <w:rFonts w:eastAsiaTheme="minorHAnsi" w:cstheme="minorBidi"/>
+          <w:b w:val="0"/>
+          <w:szCs w:val="22"/>
           <w:lang w:val="es-CO"/>
         </w:rPr>
       </w:sdtEndPr>
@@ -3320,57 +3356,110 @@
             </w:rPr>
             <w:t>Referencias</w:t>
           </w:r>
-          <w:bookmarkEnd w:id="20"/>
         </w:p>
         <w:sdt>
           <w:sdtPr>
-            <w:id w:val="-573587230"/>
+            <w:id w:val="929622212"/>
             <w:bibliography/>
           </w:sdtPr>
           <w:sdtContent>
             <w:p>
+              <w:pPr>
+                <w:pStyle w:val="Bibliografa"/>
+                <w:ind w:left="720" w:hanging="720"/>
+                <w:rPr>
+                  <w:noProof/>
+                  <w:szCs w:val="24"/>
+                  <w:lang w:val="es-ES"/>
+                </w:rPr>
+              </w:pPr>
               <w:r>
-                <w:t xml:space="preserve">Referir, con base en las instrucciones de las Normas APA, las fuentes bibliográficas consultadas para la construcción del Proyecto. </w:t>
+                <w:fldChar w:fldCharType="begin"/>
+              </w:r>
+              <w:r>
+                <w:instrText>BIBLIOGRAPHY</w:instrText>
+              </w:r>
+              <w:r>
+                <w:fldChar w:fldCharType="separate"/>
+              </w:r>
+              <w:r>
+                <w:rPr>
+                  <w:noProof/>
+                  <w:lang w:val="es-ES"/>
+                </w:rPr>
+                <w:t xml:space="preserve">Talento Tech. (6 de 11 de 2024). </w:t>
+              </w:r>
+              <w:r>
+                <w:rPr>
+                  <w:i/>
+                  <w:iCs/>
+                  <w:noProof/>
+                  <w:lang w:val="es-ES"/>
+                </w:rPr>
+                <w:t xml:space="preserve">Talento Tech </w:t>
+              </w:r>
+              <w:r>
+                <w:rPr>
+                  <w:noProof/>
+                  <w:lang w:val="es-ES"/>
+                </w:rPr>
+                <w:t>. Obtenido de https://talentotech2.com.co/campus/mod/scorm/player.php?a=92&amp;currentorg=articulate_rise&amp;scoid=184&amp;sesskey=LUGK9wo4i3&amp;display=popup&amp;mode=normal</w:t>
               </w:r>
             </w:p>
-            <w:sdt>
-              <w:sdtPr>
+            <w:p>
+              <w:r>
                 <w:rPr>
-                  <w:rFonts w:eastAsiaTheme="minorHAnsi" w:cstheme="minorBidi"/>
-                  <w:b w:val="0"/>
-                  <w:szCs w:val="22"/>
-                  <w:lang w:val="es-ES"/>
+                  <w:b/>
+                  <w:bCs/>
                 </w:rPr>
-                <w:id w:val="-139647296"/>
-                <w:docPartObj>
-                  <w:docPartGallery w:val="Bibliographies"/>
-                  <w:docPartUnique/>
-                </w:docPartObj>
-              </w:sdtPr>
-              <w:sdtEndPr>
-                <w:rPr>
-                  <w:lang w:val="es-CO"/>
-                </w:rPr>
-              </w:sdtEndPr>
-              <w:sdtContent>
-                <w:p>
-                  <w:pPr>
-                    <w:pStyle w:val="Ttulo1"/>
-                    <w:jc w:val="left"/>
-                  </w:pPr>
-                </w:p>
-                <w:p/>
-              </w:sdtContent>
-            </w:sdt>
-            <w:p/>
-            <w:p/>
+                <w:fldChar w:fldCharType="end"/>
+              </w:r>
+            </w:p>
           </w:sdtContent>
         </w:sdt>
       </w:sdtContent>
     </w:sdt>
     <w:p>
       <w:pPr>
-        <w:pStyle w:val="Prrafodelista"/>
+        <w:jc w:val="center"/>
+      </w:pPr>
+    </w:p>
+    <w:sdt>
+      <w:sdtPr>
+        <w:rPr>
+          <w:lang w:val="es-ES"/>
+        </w:rPr>
+        <w:id w:val="68783337"/>
+        <w:docPartObj>
+          <w:docPartGallery w:val="Bibliographies"/>
+          <w:docPartUnique/>
+        </w:docPartObj>
+      </w:sdtPr>
+      <w:sdtEndPr>
+        <w:rPr>
+          <w:rFonts w:eastAsiaTheme="minorHAnsi" w:cstheme="minorBidi"/>
+          <w:b w:val="0"/>
+          <w:szCs w:val="22"/>
+          <w:lang w:val="es-CO"/>
+        </w:rPr>
+      </w:sdtEndPr>
+      <w:sdtContent>
+        <w:p>
+          <w:pPr>
+            <w:pStyle w:val="Ttulo1"/>
+            <w:jc w:val="left"/>
+          </w:pPr>
+        </w:p>
+        <w:p/>
+      </w:sdtContent>
+    </w:sdt>
+    <w:p>
+      <w:pPr>
+        <w:rPr>
+          <w:rFonts w:eastAsiaTheme="majorEastAsia" w:cstheme="majorBidi"/>
+          <w:b/>
+          <w:szCs w:val="32"/>
+        </w:rPr>
       </w:pPr>
     </w:p>
     <w:sectPr>
@@ -7448,6 +7537,14 @@
       <w:iCs/>
     </w:rPr>
   </w:style>
+  <w:style w:type="paragraph" w:styleId="Bibliografa">
+    <w:name w:val="Bibliography"/>
+    <w:basedOn w:val="Normal"/>
+    <w:next w:val="Normal"/>
+    <w:uiPriority w:val="37"/>
+    <w:unhideWhenUsed/>
+    <w:rsid w:val="007949EA"/>
+  </w:style>
 </w:styles>
 </file>
 
@@ -7747,11 +7844,28 @@
 </file>
 
 <file path=customXml/item1.xml><?xml version="1.0" encoding="utf-8"?>
-<b:Sources xmlns:b="http://schemas.openxmlformats.org/officeDocument/2006/bibliography" xmlns="http://schemas.openxmlformats.org/officeDocument/2006/bibliography" SelectedStyle="\APASixthEditionOfficeOnline.xsl" StyleName="APA" Version="6"/>
+<b:Sources xmlns:b="http://schemas.openxmlformats.org/officeDocument/2006/bibliography" xmlns="http://schemas.openxmlformats.org/officeDocument/2006/bibliography" SelectedStyle="\APASixthEditionOfficeOnline.xsl" StyleName="APA" Version="6">
+  <b:Source>
+    <b:Tag>Tal24</b:Tag>
+    <b:SourceType>InternetSite</b:SourceType>
+    <b:Guid>{EBEC6AC2-C0AA-4533-B563-C4CD1564848B}</b:Guid>
+    <b:Title>Talento Tech </b:Title>
+    <b:Year>2024</b:Year>
+    <b:Author>
+      <b:Author>
+        <b:Corporate>Talento Tech</b:Corporate>
+      </b:Author>
+    </b:Author>
+    <b:Month>11</b:Month>
+    <b:Day>6</b:Day>
+    <b:URL>https://talentotech2.com.co/campus/mod/scorm/player.php?a=92&amp;currentorg=articulate_rise&amp;scoid=184&amp;sesskey=LUGK9wo4i3&amp;display=popup&amp;mode=normal</b:URL>
+    <b:RefOrder>1</b:RefOrder>
+  </b:Source>
+</b:Sources>
 </file>
 
 <file path=customXml/itemProps1.xml><?xml version="1.0" encoding="utf-8"?>
-<ds:datastoreItem xmlns:ds="http://schemas.openxmlformats.org/officeDocument/2006/customXml" ds:itemID="{327B47F0-FF19-4528-AA48-BFA57D3CA1E3}">
+<ds:datastoreItem xmlns:ds="http://schemas.openxmlformats.org/officeDocument/2006/customXml" ds:itemID="{597F7086-7B6C-4B44-B1E1-ACA694127C4F}">
   <ds:schemaRefs>
     <ds:schemaRef ds:uri="http://schemas.openxmlformats.org/officeDocument/2006/bibliography"/>
   </ds:schemaRefs>

</xml_diff>